<commit_message>
lighthouse done + pull-request version
</commit_message>
<xml_diff>
--- a/02_LIGHTHOUSE/Codebloggs/Home/Desktop/1_Accessibility/Codebloggs_Home_Desktop_1_Accessibility_HowToImprove.docx
+++ b/02_LIGHTHOUSE/Codebloggs/Home/Desktop/1_Accessibility/Codebloggs_Home_Desktop_1_Accessibility_HowToImprove.docx
@@ -132,7 +132,19 @@
                 <w:szCs w:val="28"/>
                 <w:lang w:val="en-CA"/>
               </w:rPr>
-              <w:t>86/100</w:t>
+              <w:t>92</w:t>
+            </w:r>
+            <w:r>
+              <w:rPr>
+                <w:rFonts w:asciiTheme="majorHAnsi" w:eastAsiaTheme="majorEastAsia" w:hAnsiTheme="majorHAnsi" w:cstheme="majorBidi"/>
+                <w:b/>
+                <w:bCs/>
+                <w:color w:val="FFC000"/>
+                <w:sz w:val="28"/>
+                <w:szCs w:val="28"/>
+                <w:lang w:val="en-CA"/>
+              </w:rPr>
+              <w:t>/100</w:t>
             </w:r>
           </w:p>
         </w:tc>
@@ -227,7 +239,19 @@
         <w:rPr>
           <w:lang w:val="en-CA"/>
         </w:rPr>
-        <w:t>Reduce Unused JavaScript:</w:t>
+        <w:t>C</w:t>
+      </w:r>
+      <w:r>
+        <w:rPr>
+          <w:lang w:val="en-CA"/>
+        </w:rPr>
+        <w:t>ontrast</w:t>
+      </w:r>
+      <w:r>
+        <w:rPr>
+          <w:lang w:val="en-CA"/>
+        </w:rPr>
+        <w:t>:</w:t>
       </w:r>
     </w:p>
     <w:p>

</xml_diff>